<commit_message>
edit data type and add TaskCode field to table
</commit_message>
<xml_diff>
--- a/Document/Design/Detail Design/Table detail/Task_Table_GiangPNT.docx
+++ b/Document/Design/Detail Design/Table detail/Task_Table_GiangPNT.docx
@@ -13,32 +13,27 @@
         <w:gridCol w:w="476"/>
         <w:gridCol w:w="2062"/>
         <w:gridCol w:w="1437"/>
-        <w:gridCol w:w="188"/>
-        <w:gridCol w:w="933"/>
+        <w:gridCol w:w="1121"/>
         <w:gridCol w:w="540"/>
         <w:gridCol w:w="810"/>
         <w:gridCol w:w="591"/>
-        <w:gridCol w:w="180"/>
-        <w:gridCol w:w="2823"/>
-        <w:gridCol w:w="1485"/>
-        <w:gridCol w:w="2817"/>
-        <w:gridCol w:w="965"/>
-        <w:gridCol w:w="2848"/>
-        <w:gridCol w:w="942"/>
-        <w:gridCol w:w="2852"/>
+        <w:gridCol w:w="3003"/>
+        <w:gridCol w:w="4302"/>
+        <w:gridCol w:w="3813"/>
+        <w:gridCol w:w="3794"/>
         <w:gridCol w:w="3782"/>
         <w:gridCol w:w="3790"/>
       </w:tblGrid>
       <w:tr>
         <w:trPr>
-          <w:gridAfter w:val="8"/>
+          <w:gridAfter w:val="5"/>
           <w:wAfter w:w="19481" w:type="dxa"/>
           <w:trHeight w:val="322"/>
         </w:trPr>
         <w:tc>
           <w:tcPr>
             <w:tcW w:w="10040" w:type="dxa"/>
-            <w:gridSpan w:val="10"/>
+            <w:gridSpan w:val="8"/>
             <w:tcBorders>
               <w:top w:val="single" w:sz="8" w:space="0" w:color="auto"/>
               <w:left w:val="single" w:sz="8" w:space="0" w:color="auto"/>
@@ -92,7 +87,7 @@
       </w:tr>
       <w:tr>
         <w:trPr>
-          <w:gridAfter w:val="8"/>
+          <w:gridAfter w:val="5"/>
           <w:wAfter w:w="19481" w:type="dxa"/>
           <w:trHeight w:val="255"/>
         </w:trPr>
@@ -223,7 +218,6 @@
         <w:tc>
           <w:tcPr>
             <w:tcW w:w="1121" w:type="dxa"/>
-            <w:gridSpan w:val="2"/>
             <w:tcBorders>
               <w:top w:val="single" w:sz="4" w:space="0" w:color="auto"/>
               <w:left w:val="nil"/>
@@ -377,7 +371,6 @@
         <w:tc>
           <w:tcPr>
             <w:tcW w:w="3003" w:type="dxa"/>
-            <w:gridSpan w:val="2"/>
             <w:tcBorders>
               <w:top w:val="single" w:sz="4" w:space="0" w:color="auto"/>
               <w:left w:val="nil"/>
@@ -429,7 +422,7 @@
       </w:tr>
       <w:tr>
         <w:trPr>
-          <w:gridAfter w:val="8"/>
+          <w:gridAfter w:val="5"/>
           <w:wAfter w:w="19481" w:type="dxa"/>
           <w:trHeight w:val="255"/>
         </w:trPr>
@@ -490,6 +483,7 @@
                 <w:lang w:eastAsia="en-US"/>
               </w:rPr>
             </w:pPr>
+            <w:proofErr w:type="spellStart"/>
             <w:r>
               <w:rPr>
                 <w:rFonts w:eastAsia="Times New Roman" w:cs="Arial"/>
@@ -498,6 +492,7 @@
               </w:rPr>
               <w:t>TaskID</w:t>
             </w:r>
+            <w:proofErr w:type="spellEnd"/>
           </w:p>
         </w:tc>
         <w:tc>
@@ -529,40 +524,39 @@
                 <w:szCs w:val="20"/>
                 <w:lang w:eastAsia="en-US"/>
               </w:rPr>
-              <w:t>CHAR</w:t>
+              <w:t>NUMBER</w:t>
+            </w:r>
+            <w:r>
+              <w:rPr>
+                <w:rFonts w:eastAsia="Times New Roman" w:cs="Arial"/>
+                <w:szCs w:val="20"/>
+                <w:lang w:eastAsia="en-US"/>
+              </w:rPr>
+              <w:t xml:space="preserve"> </w:t>
             </w:r>
           </w:p>
         </w:tc>
         <w:tc>
           <w:tcPr>
             <w:tcW w:w="1121" w:type="dxa"/>
-            <w:gridSpan w:val="2"/>
-            <w:tcBorders>
-              <w:top w:val="nil"/>
-              <w:left w:val="nil"/>
-              <w:bottom w:val="single" w:sz="4" w:space="0" w:color="auto"/>
-              <w:right w:val="single" w:sz="4" w:space="0" w:color="auto"/>
-            </w:tcBorders>
-            <w:shd w:val="clear" w:color="auto" w:fill="auto"/>
-            <w:vAlign w:val="bottom"/>
-          </w:tcPr>
-          <w:p>
-            <w:pPr>
-              <w:spacing w:line="240" w:lineRule="auto"/>
-              <w:rPr>
-                <w:rFonts w:eastAsia="Times New Roman" w:cs="Arial"/>
-                <w:szCs w:val="20"/>
-                <w:lang w:eastAsia="en-US"/>
-              </w:rPr>
-            </w:pPr>
-            <w:r>
-              <w:rPr>
-                <w:rFonts w:eastAsia="Times New Roman" w:cs="Arial"/>
-                <w:szCs w:val="20"/>
-                <w:lang w:eastAsia="en-US"/>
-              </w:rPr>
-              <w:t>10</w:t>
-            </w:r>
+            <w:tcBorders>
+              <w:top w:val="nil"/>
+              <w:left w:val="nil"/>
+              <w:bottom w:val="single" w:sz="4" w:space="0" w:color="auto"/>
+              <w:right w:val="single" w:sz="4" w:space="0" w:color="auto"/>
+            </w:tcBorders>
+            <w:shd w:val="clear" w:color="auto" w:fill="auto"/>
+            <w:vAlign w:val="bottom"/>
+          </w:tcPr>
+          <w:p>
+            <w:pPr>
+              <w:spacing w:line="240" w:lineRule="auto"/>
+              <w:rPr>
+                <w:rFonts w:eastAsia="Times New Roman" w:cs="Arial"/>
+                <w:szCs w:val="20"/>
+                <w:lang w:eastAsia="en-US"/>
+              </w:rPr>
+            </w:pPr>
           </w:p>
         </w:tc>
         <w:tc>
@@ -646,7 +640,6 @@
         <w:tc>
           <w:tcPr>
             <w:tcW w:w="3003" w:type="dxa"/>
-            <w:gridSpan w:val="2"/>
             <w:tcBorders>
               <w:top w:val="nil"/>
               <w:left w:val="nil"/>
@@ -685,7 +678,7 @@
       </w:tr>
       <w:tr>
         <w:trPr>
-          <w:gridAfter w:val="8"/>
+          <w:gridAfter w:val="5"/>
           <w:wAfter w:w="19481" w:type="dxa"/>
           <w:trHeight w:val="255"/>
         </w:trPr>
@@ -701,6 +694,7 @@
             <w:shd w:val="clear" w:color="auto" w:fill="auto"/>
             <w:noWrap/>
             <w:vAlign w:val="bottom"/>
+            <w:hideMark/>
           </w:tcPr>
           <w:p>
             <w:pPr>
@@ -734,24 +728,27 @@
             <w:shd w:val="clear" w:color="auto" w:fill="auto"/>
             <w:noWrap/>
             <w:vAlign w:val="bottom"/>
-          </w:tcPr>
-          <w:p>
-            <w:pPr>
-              <w:spacing w:line="240" w:lineRule="auto"/>
-              <w:rPr>
-                <w:rFonts w:eastAsia="Times New Roman" w:cs="Arial"/>
-                <w:szCs w:val="20"/>
-                <w:lang w:eastAsia="en-US"/>
-              </w:rPr>
-            </w:pPr>
-            <w:r>
-              <w:rPr>
-                <w:rFonts w:eastAsia="Times New Roman" w:cs="Arial"/>
-                <w:szCs w:val="20"/>
-                <w:lang w:eastAsia="en-US"/>
-              </w:rPr>
-              <w:t>TaskName</w:t>
-            </w:r>
+            <w:hideMark/>
+          </w:tcPr>
+          <w:p>
+            <w:pPr>
+              <w:spacing w:line="240" w:lineRule="auto"/>
+              <w:rPr>
+                <w:rFonts w:eastAsia="Times New Roman" w:cs="Arial"/>
+                <w:szCs w:val="20"/>
+                <w:lang w:eastAsia="en-US"/>
+              </w:rPr>
+            </w:pPr>
+            <w:proofErr w:type="spellStart"/>
+            <w:r>
+              <w:rPr>
+                <w:rFonts w:eastAsia="Times New Roman" w:cs="Arial"/>
+                <w:szCs w:val="20"/>
+                <w:lang w:eastAsia="en-US"/>
+              </w:rPr>
+              <w:t>TaskCode</w:t>
+            </w:r>
+            <w:proofErr w:type="spellEnd"/>
           </w:p>
         </w:tc>
         <w:tc>
@@ -766,55 +763,55 @@
             <w:shd w:val="clear" w:color="auto" w:fill="auto"/>
             <w:noWrap/>
             <w:vAlign w:val="bottom"/>
-          </w:tcPr>
-          <w:p>
-            <w:pPr>
-              <w:spacing w:line="240" w:lineRule="auto"/>
-              <w:rPr>
-                <w:rFonts w:eastAsia="Times New Roman" w:cs="Arial"/>
-                <w:szCs w:val="20"/>
-                <w:lang w:eastAsia="en-US"/>
-              </w:rPr>
-            </w:pPr>
-            <w:r>
-              <w:rPr>
-                <w:rFonts w:eastAsia="Times New Roman" w:cs="Arial"/>
-                <w:szCs w:val="20"/>
-                <w:lang w:eastAsia="en-US"/>
-              </w:rPr>
-              <w:t>NVARCHAR</w:t>
+            <w:hideMark/>
+          </w:tcPr>
+          <w:p>
+            <w:pPr>
+              <w:spacing w:line="240" w:lineRule="auto"/>
+              <w:rPr>
+                <w:rFonts w:eastAsia="Times New Roman" w:cs="Arial"/>
+                <w:szCs w:val="20"/>
+                <w:lang w:eastAsia="en-US"/>
+              </w:rPr>
+            </w:pPr>
+            <w:r>
+              <w:rPr>
+                <w:rFonts w:eastAsia="Times New Roman" w:cs="Arial"/>
+                <w:szCs w:val="20"/>
+                <w:lang w:eastAsia="en-US"/>
+              </w:rPr>
+              <w:t>CHAR</w:t>
             </w:r>
           </w:p>
         </w:tc>
         <w:tc>
           <w:tcPr>
             <w:tcW w:w="1121" w:type="dxa"/>
-            <w:gridSpan w:val="2"/>
-            <w:tcBorders>
-              <w:top w:val="nil"/>
-              <w:left w:val="nil"/>
-              <w:bottom w:val="single" w:sz="4" w:space="0" w:color="auto"/>
-              <w:right w:val="single" w:sz="4" w:space="0" w:color="auto"/>
-            </w:tcBorders>
-            <w:shd w:val="clear" w:color="auto" w:fill="auto"/>
-            <w:vAlign w:val="bottom"/>
-          </w:tcPr>
-          <w:p>
-            <w:pPr>
-              <w:spacing w:line="240" w:lineRule="auto"/>
-              <w:rPr>
-                <w:rFonts w:eastAsia="Times New Roman" w:cs="Arial"/>
-                <w:szCs w:val="20"/>
-                <w:lang w:eastAsia="en-US"/>
-              </w:rPr>
-            </w:pPr>
-            <w:r>
-              <w:rPr>
-                <w:rFonts w:eastAsia="Times New Roman" w:cs="Arial"/>
-                <w:szCs w:val="20"/>
-                <w:lang w:eastAsia="en-US"/>
-              </w:rPr>
-              <w:t>100</w:t>
+            <w:tcBorders>
+              <w:top w:val="nil"/>
+              <w:left w:val="nil"/>
+              <w:bottom w:val="single" w:sz="4" w:space="0" w:color="auto"/>
+              <w:right w:val="single" w:sz="4" w:space="0" w:color="auto"/>
+            </w:tcBorders>
+            <w:shd w:val="clear" w:color="auto" w:fill="auto"/>
+            <w:vAlign w:val="bottom"/>
+          </w:tcPr>
+          <w:p>
+            <w:pPr>
+              <w:spacing w:line="240" w:lineRule="auto"/>
+              <w:rPr>
+                <w:rFonts w:eastAsia="Times New Roman" w:cs="Arial"/>
+                <w:szCs w:val="20"/>
+                <w:lang w:eastAsia="en-US"/>
+              </w:rPr>
+            </w:pPr>
+            <w:r>
+              <w:rPr>
+                <w:rFonts w:eastAsia="Times New Roman" w:cs="Arial"/>
+                <w:szCs w:val="20"/>
+                <w:lang w:eastAsia="en-US"/>
+              </w:rPr>
+              <w:t>10</w:t>
             </w:r>
           </w:p>
         </w:tc>
@@ -830,6 +827,7 @@
             <w:shd w:val="clear" w:color="auto" w:fill="auto"/>
             <w:noWrap/>
             <w:vAlign w:val="bottom"/>
+            <w:hideMark/>
           </w:tcPr>
           <w:p>
             <w:pPr>
@@ -890,38 +888,37 @@
         <w:tc>
           <w:tcPr>
             <w:tcW w:w="3003" w:type="dxa"/>
-            <w:gridSpan w:val="2"/>
-            <w:tcBorders>
-              <w:top w:val="nil"/>
-              <w:left w:val="nil"/>
-              <w:bottom w:val="single" w:sz="4" w:space="0" w:color="auto"/>
-              <w:right w:val="single" w:sz="4" w:space="0" w:color="auto"/>
-            </w:tcBorders>
-            <w:vAlign w:val="bottom"/>
-          </w:tcPr>
-          <w:p>
-            <w:pPr>
-              <w:spacing w:line="240" w:lineRule="auto"/>
-              <w:rPr>
-                <w:rFonts w:eastAsia="Times New Roman" w:cs="Arial"/>
-                <w:szCs w:val="20"/>
-                <w:lang w:eastAsia="en-US"/>
-              </w:rPr>
-            </w:pPr>
-            <w:r>
-              <w:rPr>
-                <w:rFonts w:eastAsia="Times New Roman" w:cs="Arial"/>
-                <w:szCs w:val="20"/>
-                <w:lang w:eastAsia="en-US"/>
-              </w:rPr>
-              <w:t>Name of task</w:t>
+            <w:tcBorders>
+              <w:top w:val="nil"/>
+              <w:left w:val="nil"/>
+              <w:bottom w:val="single" w:sz="4" w:space="0" w:color="auto"/>
+              <w:right w:val="single" w:sz="4" w:space="0" w:color="auto"/>
+            </w:tcBorders>
+            <w:vAlign w:val="bottom"/>
+          </w:tcPr>
+          <w:p>
+            <w:pPr>
+              <w:spacing w:line="240" w:lineRule="auto"/>
+              <w:rPr>
+                <w:rFonts w:eastAsia="Times New Roman" w:cs="Arial"/>
+                <w:szCs w:val="20"/>
+                <w:lang w:eastAsia="en-US"/>
+              </w:rPr>
+            </w:pPr>
+            <w:r>
+              <w:rPr>
+                <w:rFonts w:eastAsia="Times New Roman" w:cs="Arial"/>
+                <w:szCs w:val="20"/>
+                <w:lang w:eastAsia="en-US"/>
+              </w:rPr>
+              <w:t>Code of task</w:t>
             </w:r>
           </w:p>
         </w:tc>
       </w:tr>
       <w:tr>
         <w:trPr>
-          <w:gridAfter w:val="8"/>
+          <w:gridAfter w:val="5"/>
           <w:wAfter w:w="19481" w:type="dxa"/>
           <w:trHeight w:val="255"/>
         </w:trPr>
@@ -980,6 +977,242 @@
                 <w:lang w:eastAsia="en-US"/>
               </w:rPr>
             </w:pPr>
+            <w:proofErr w:type="spellStart"/>
+            <w:r>
+              <w:rPr>
+                <w:rFonts w:eastAsia="Times New Roman" w:cs="Arial"/>
+                <w:szCs w:val="20"/>
+                <w:lang w:eastAsia="en-US"/>
+              </w:rPr>
+              <w:t>TaskName</w:t>
+            </w:r>
+            <w:proofErr w:type="spellEnd"/>
+          </w:p>
+        </w:tc>
+        <w:tc>
+          <w:tcPr>
+            <w:tcW w:w="1437" w:type="dxa"/>
+            <w:tcBorders>
+              <w:top w:val="nil"/>
+              <w:left w:val="nil"/>
+              <w:bottom w:val="single" w:sz="4" w:space="0" w:color="auto"/>
+              <w:right w:val="single" w:sz="4" w:space="0" w:color="auto"/>
+            </w:tcBorders>
+            <w:shd w:val="clear" w:color="auto" w:fill="auto"/>
+            <w:noWrap/>
+            <w:vAlign w:val="bottom"/>
+          </w:tcPr>
+          <w:p>
+            <w:pPr>
+              <w:spacing w:line="240" w:lineRule="auto"/>
+              <w:rPr>
+                <w:rFonts w:eastAsia="Times New Roman" w:cs="Arial"/>
+                <w:szCs w:val="20"/>
+                <w:lang w:eastAsia="en-US"/>
+              </w:rPr>
+            </w:pPr>
+            <w:r>
+              <w:rPr>
+                <w:rFonts w:eastAsia="Times New Roman" w:cs="Arial"/>
+                <w:szCs w:val="20"/>
+                <w:lang w:eastAsia="en-US"/>
+              </w:rPr>
+              <w:t>NVARCHAR</w:t>
+            </w:r>
+          </w:p>
+        </w:tc>
+        <w:tc>
+          <w:tcPr>
+            <w:tcW w:w="1121" w:type="dxa"/>
+            <w:tcBorders>
+              <w:top w:val="nil"/>
+              <w:left w:val="nil"/>
+              <w:bottom w:val="single" w:sz="4" w:space="0" w:color="auto"/>
+              <w:right w:val="single" w:sz="4" w:space="0" w:color="auto"/>
+            </w:tcBorders>
+            <w:shd w:val="clear" w:color="auto" w:fill="auto"/>
+            <w:vAlign w:val="bottom"/>
+          </w:tcPr>
+          <w:p>
+            <w:pPr>
+              <w:spacing w:line="240" w:lineRule="auto"/>
+              <w:rPr>
+                <w:rFonts w:eastAsia="Times New Roman" w:cs="Arial"/>
+                <w:szCs w:val="20"/>
+                <w:lang w:eastAsia="en-US"/>
+              </w:rPr>
+            </w:pPr>
+            <w:r>
+              <w:rPr>
+                <w:rFonts w:eastAsia="Times New Roman" w:cs="Arial"/>
+                <w:szCs w:val="20"/>
+                <w:lang w:eastAsia="en-US"/>
+              </w:rPr>
+              <w:t>100</w:t>
+            </w:r>
+          </w:p>
+        </w:tc>
+        <w:tc>
+          <w:tcPr>
+            <w:tcW w:w="540" w:type="dxa"/>
+            <w:tcBorders>
+              <w:top w:val="nil"/>
+              <w:left w:val="nil"/>
+              <w:bottom w:val="single" w:sz="4" w:space="0" w:color="auto"/>
+              <w:right w:val="single" w:sz="4" w:space="0" w:color="auto"/>
+            </w:tcBorders>
+            <w:shd w:val="clear" w:color="auto" w:fill="auto"/>
+            <w:noWrap/>
+            <w:vAlign w:val="bottom"/>
+          </w:tcPr>
+          <w:p>
+            <w:pPr>
+              <w:spacing w:line="240" w:lineRule="auto"/>
+              <w:rPr>
+                <w:rFonts w:eastAsia="Times New Roman" w:cs="Arial"/>
+                <w:szCs w:val="20"/>
+                <w:lang w:eastAsia="en-US"/>
+              </w:rPr>
+            </w:pPr>
+          </w:p>
+        </w:tc>
+        <w:tc>
+          <w:tcPr>
+            <w:tcW w:w="810" w:type="dxa"/>
+            <w:tcBorders>
+              <w:top w:val="nil"/>
+              <w:left w:val="nil"/>
+              <w:bottom w:val="single" w:sz="4" w:space="0" w:color="auto"/>
+              <w:right w:val="single" w:sz="4" w:space="0" w:color="auto"/>
+            </w:tcBorders>
+            <w:shd w:val="clear" w:color="auto" w:fill="auto"/>
+            <w:vAlign w:val="bottom"/>
+          </w:tcPr>
+          <w:p>
+            <w:pPr>
+              <w:spacing w:line="240" w:lineRule="auto"/>
+              <w:rPr>
+                <w:rFonts w:eastAsia="Times New Roman" w:cs="Arial"/>
+                <w:szCs w:val="20"/>
+                <w:lang w:eastAsia="en-US"/>
+              </w:rPr>
+            </w:pPr>
+          </w:p>
+        </w:tc>
+        <w:tc>
+          <w:tcPr>
+            <w:tcW w:w="591" w:type="dxa"/>
+            <w:tcBorders>
+              <w:top w:val="nil"/>
+              <w:left w:val="nil"/>
+              <w:bottom w:val="single" w:sz="4" w:space="0" w:color="auto"/>
+              <w:right w:val="single" w:sz="4" w:space="0" w:color="auto"/>
+            </w:tcBorders>
+            <w:vAlign w:val="bottom"/>
+          </w:tcPr>
+          <w:p>
+            <w:pPr>
+              <w:spacing w:line="240" w:lineRule="auto"/>
+              <w:rPr>
+                <w:rFonts w:eastAsia="Times New Roman" w:cs="Arial"/>
+                <w:szCs w:val="20"/>
+                <w:lang w:eastAsia="en-US"/>
+              </w:rPr>
+            </w:pPr>
+          </w:p>
+        </w:tc>
+        <w:tc>
+          <w:tcPr>
+            <w:tcW w:w="3003" w:type="dxa"/>
+            <w:tcBorders>
+              <w:top w:val="nil"/>
+              <w:left w:val="nil"/>
+              <w:bottom w:val="single" w:sz="4" w:space="0" w:color="auto"/>
+              <w:right w:val="single" w:sz="4" w:space="0" w:color="auto"/>
+            </w:tcBorders>
+            <w:vAlign w:val="bottom"/>
+          </w:tcPr>
+          <w:p>
+            <w:pPr>
+              <w:spacing w:line="240" w:lineRule="auto"/>
+              <w:rPr>
+                <w:rFonts w:eastAsia="Times New Roman" w:cs="Arial"/>
+                <w:szCs w:val="20"/>
+                <w:lang w:eastAsia="en-US"/>
+              </w:rPr>
+            </w:pPr>
+            <w:r>
+              <w:rPr>
+                <w:rFonts w:eastAsia="Times New Roman" w:cs="Arial"/>
+                <w:szCs w:val="20"/>
+                <w:lang w:eastAsia="en-US"/>
+              </w:rPr>
+              <w:t>Name of task</w:t>
+            </w:r>
+          </w:p>
+        </w:tc>
+      </w:tr>
+      <w:tr>
+        <w:trPr>
+          <w:gridAfter w:val="5"/>
+          <w:wAfter w:w="19481" w:type="dxa"/>
+          <w:trHeight w:val="255"/>
+        </w:trPr>
+        <w:tc>
+          <w:tcPr>
+            <w:tcW w:w="476" w:type="dxa"/>
+            <w:tcBorders>
+              <w:top w:val="nil"/>
+              <w:left w:val="single" w:sz="4" w:space="0" w:color="auto"/>
+              <w:bottom w:val="single" w:sz="4" w:space="0" w:color="auto"/>
+              <w:right w:val="single" w:sz="4" w:space="0" w:color="auto"/>
+            </w:tcBorders>
+            <w:shd w:val="clear" w:color="auto" w:fill="auto"/>
+            <w:noWrap/>
+            <w:vAlign w:val="bottom"/>
+          </w:tcPr>
+          <w:p>
+            <w:pPr>
+              <w:spacing w:line="240" w:lineRule="auto"/>
+              <w:jc w:val="right"/>
+              <w:rPr>
+                <w:rFonts w:eastAsia="Times New Roman" w:cs="Arial"/>
+                <w:szCs w:val="20"/>
+                <w:lang w:eastAsia="en-US"/>
+              </w:rPr>
+            </w:pPr>
+            <w:r>
+              <w:rPr>
+                <w:rFonts w:eastAsia="Times New Roman" w:cs="Arial"/>
+                <w:szCs w:val="20"/>
+                <w:lang w:eastAsia="en-US"/>
+              </w:rPr>
+              <w:t>4</w:t>
+            </w:r>
+          </w:p>
+        </w:tc>
+        <w:tc>
+          <w:tcPr>
+            <w:tcW w:w="2062" w:type="dxa"/>
+            <w:tcBorders>
+              <w:top w:val="nil"/>
+              <w:left w:val="nil"/>
+              <w:bottom w:val="single" w:sz="4" w:space="0" w:color="auto"/>
+              <w:right w:val="single" w:sz="4" w:space="0" w:color="auto"/>
+            </w:tcBorders>
+            <w:shd w:val="clear" w:color="auto" w:fill="auto"/>
+            <w:noWrap/>
+            <w:vAlign w:val="bottom"/>
+          </w:tcPr>
+          <w:p>
+            <w:pPr>
+              <w:spacing w:line="240" w:lineRule="auto"/>
+              <w:rPr>
+                <w:rFonts w:eastAsia="Times New Roman" w:cs="Arial"/>
+                <w:szCs w:val="20"/>
+                <w:lang w:eastAsia="en-US"/>
+              </w:rPr>
+            </w:pPr>
             <w:r>
               <w:rPr>
                 <w:rFonts w:eastAsia="Times New Roman" w:cs="Arial"/>
@@ -1025,7 +1258,6 @@
         <w:tc>
           <w:tcPr>
             <w:tcW w:w="1121" w:type="dxa"/>
-            <w:gridSpan w:val="2"/>
             <w:tcBorders>
               <w:top w:val="nil"/>
               <w:left w:val="nil"/>
@@ -1118,7 +1350,6 @@
         <w:tc>
           <w:tcPr>
             <w:tcW w:w="3003" w:type="dxa"/>
-            <w:gridSpan w:val="2"/>
             <w:tcBorders>
               <w:top w:val="nil"/>
               <w:left w:val="nil"/>
@@ -1181,7 +1412,7 @@
                 <w:szCs w:val="20"/>
                 <w:lang w:eastAsia="en-US"/>
               </w:rPr>
-              <w:t>4</w:t>
+              <w:t>5</w:t>
             </w:r>
           </w:p>
         </w:tc>
@@ -1208,6 +1439,7 @@
                 <w:lang w:eastAsia="en-US"/>
               </w:rPr>
             </w:pPr>
+            <w:proofErr w:type="spellStart"/>
             <w:r>
               <w:rPr>
                 <w:rFonts w:eastAsia="Times New Roman" w:cs="Arial"/>
@@ -1216,6 +1448,7 @@
               </w:rPr>
               <w:t>AssignmentID</w:t>
             </w:r>
+            <w:proofErr w:type="spellEnd"/>
           </w:p>
         </w:tc>
         <w:tc>
@@ -1247,40 +1480,31 @@
                 <w:szCs w:val="20"/>
                 <w:lang w:eastAsia="en-US"/>
               </w:rPr>
-              <w:t>CHAR</w:t>
+              <w:t>NUMBER</w:t>
             </w:r>
           </w:p>
         </w:tc>
         <w:tc>
           <w:tcPr>
             <w:tcW w:w="1121" w:type="dxa"/>
-            <w:gridSpan w:val="2"/>
-            <w:tcBorders>
-              <w:top w:val="nil"/>
-              <w:left w:val="nil"/>
-              <w:bottom w:val="single" w:sz="4" w:space="0" w:color="auto"/>
-              <w:right w:val="single" w:sz="4" w:space="0" w:color="auto"/>
-            </w:tcBorders>
-            <w:shd w:val="clear" w:color="auto" w:fill="auto"/>
-            <w:vAlign w:val="bottom"/>
-          </w:tcPr>
-          <w:p>
-            <w:pPr>
-              <w:spacing w:line="240" w:lineRule="auto"/>
-              <w:rPr>
-                <w:rFonts w:eastAsia="Times New Roman" w:cs="Arial"/>
-                <w:szCs w:val="20"/>
-                <w:lang w:eastAsia="en-US"/>
-              </w:rPr>
-            </w:pPr>
-            <w:r>
-              <w:rPr>
-                <w:rFonts w:eastAsia="Times New Roman" w:cs="Arial"/>
-                <w:szCs w:val="20"/>
-                <w:lang w:eastAsia="en-US"/>
-              </w:rPr>
-              <w:t>10</w:t>
-            </w:r>
+            <w:tcBorders>
+              <w:top w:val="nil"/>
+              <w:left w:val="nil"/>
+              <w:bottom w:val="single" w:sz="4" w:space="0" w:color="auto"/>
+              <w:right w:val="single" w:sz="4" w:space="0" w:color="auto"/>
+            </w:tcBorders>
+            <w:shd w:val="clear" w:color="auto" w:fill="auto"/>
+            <w:vAlign w:val="bottom"/>
+          </w:tcPr>
+          <w:p>
+            <w:pPr>
+              <w:spacing w:line="240" w:lineRule="auto"/>
+              <w:rPr>
+                <w:rFonts w:eastAsia="Times New Roman" w:cs="Arial"/>
+                <w:szCs w:val="20"/>
+                <w:lang w:eastAsia="en-US"/>
+              </w:rPr>
+            </w:pPr>
           </w:p>
         </w:tc>
         <w:tc>
@@ -1372,7 +1596,6 @@
         <w:tc>
           <w:tcPr>
             <w:tcW w:w="3003" w:type="dxa"/>
-            <w:gridSpan w:val="2"/>
             <w:tcBorders>
               <w:top w:val="nil"/>
               <w:left w:val="single" w:sz="4" w:space="0" w:color="auto"/>
@@ -1403,7 +1626,6 @@
         <w:tc>
           <w:tcPr>
             <w:tcW w:w="4302" w:type="dxa"/>
-            <w:gridSpan w:val="2"/>
             <w:vAlign w:val="bottom"/>
           </w:tcPr>
           <w:p>
@@ -1429,7 +1651,6 @@
         <w:tc>
           <w:tcPr>
             <w:tcW w:w="3813" w:type="dxa"/>
-            <w:gridSpan w:val="2"/>
             <w:vAlign w:val="bottom"/>
           </w:tcPr>
           <w:p>
@@ -1446,7 +1667,6 @@
         <w:tc>
           <w:tcPr>
             <w:tcW w:w="3794" w:type="dxa"/>
-            <w:gridSpan w:val="2"/>
             <w:vAlign w:val="bottom"/>
           </w:tcPr>
           <w:p>
@@ -1526,7 +1746,7 @@
                 <w:szCs w:val="20"/>
                 <w:lang w:eastAsia="en-US"/>
               </w:rPr>
-              <w:t>5</w:t>
+              <w:t>6</w:t>
             </w:r>
           </w:p>
         </w:tc>
@@ -1552,6 +1772,7 @@
                 <w:lang w:eastAsia="en-US"/>
               </w:rPr>
             </w:pPr>
+            <w:proofErr w:type="spellStart"/>
             <w:r>
               <w:rPr>
                 <w:rFonts w:eastAsia="Times New Roman" w:cs="Arial"/>
@@ -1560,6 +1781,7 @@
               </w:rPr>
               <w:t>StageID</w:t>
             </w:r>
+            <w:proofErr w:type="spellEnd"/>
           </w:p>
         </w:tc>
         <w:tc>
@@ -1590,40 +1812,31 @@
                 <w:szCs w:val="20"/>
                 <w:lang w:eastAsia="en-US"/>
               </w:rPr>
-              <w:t>CHAR</w:t>
+              <w:t>NUMBER</w:t>
             </w:r>
           </w:p>
         </w:tc>
         <w:tc>
           <w:tcPr>
             <w:tcW w:w="1121" w:type="dxa"/>
-            <w:gridSpan w:val="2"/>
-            <w:tcBorders>
-              <w:top w:val="nil"/>
-              <w:left w:val="nil"/>
-              <w:bottom w:val="single" w:sz="4" w:space="0" w:color="auto"/>
-              <w:right w:val="single" w:sz="4" w:space="0" w:color="auto"/>
-            </w:tcBorders>
-            <w:shd w:val="clear" w:color="auto" w:fill="auto"/>
-            <w:vAlign w:val="bottom"/>
-          </w:tcPr>
-          <w:p>
-            <w:pPr>
-              <w:spacing w:line="240" w:lineRule="auto"/>
-              <w:rPr>
-                <w:rFonts w:eastAsia="Times New Roman" w:cs="Arial"/>
-                <w:szCs w:val="20"/>
-                <w:lang w:eastAsia="en-US"/>
-              </w:rPr>
-            </w:pPr>
-            <w:r>
-              <w:rPr>
-                <w:rFonts w:eastAsia="Times New Roman" w:cs="Arial"/>
-                <w:szCs w:val="20"/>
-                <w:lang w:eastAsia="en-US"/>
-              </w:rPr>
-              <w:t>10</w:t>
-            </w:r>
+            <w:tcBorders>
+              <w:top w:val="nil"/>
+              <w:left w:val="nil"/>
+              <w:bottom w:val="single" w:sz="4" w:space="0" w:color="auto"/>
+              <w:right w:val="single" w:sz="4" w:space="0" w:color="auto"/>
+            </w:tcBorders>
+            <w:shd w:val="clear" w:color="auto" w:fill="auto"/>
+            <w:vAlign w:val="bottom"/>
+          </w:tcPr>
+          <w:p>
+            <w:pPr>
+              <w:spacing w:line="240" w:lineRule="auto"/>
+              <w:rPr>
+                <w:rFonts w:eastAsia="Times New Roman" w:cs="Arial"/>
+                <w:szCs w:val="20"/>
+                <w:lang w:eastAsia="en-US"/>
+              </w:rPr>
+            </w:pPr>
           </w:p>
         </w:tc>
         <w:tc>
@@ -1714,46 +1927,36 @@
         <w:tc>
           <w:tcPr>
             <w:tcW w:w="3003" w:type="dxa"/>
-            <w:gridSpan w:val="2"/>
-            <w:tcBorders>
-              <w:top w:val="nil"/>
-              <w:left w:val="single" w:sz="4" w:space="0" w:color="auto"/>
-              <w:bottom w:val="single" w:sz="4" w:space="0" w:color="auto"/>
-              <w:right w:val="single" w:sz="4" w:space="0" w:color="auto"/>
-            </w:tcBorders>
-            <w:vAlign w:val="bottom"/>
-          </w:tcPr>
-          <w:p>
-            <w:pPr>
-              <w:spacing w:line="240" w:lineRule="auto"/>
-              <w:rPr>
-                <w:rFonts w:eastAsia="Times New Roman" w:cs="Arial"/>
-                <w:szCs w:val="20"/>
-                <w:lang w:eastAsia="en-US"/>
-              </w:rPr>
-            </w:pPr>
-            <w:r>
-              <w:rPr>
-                <w:rFonts w:eastAsia="Times New Roman" w:cs="Arial"/>
-                <w:szCs w:val="20"/>
-                <w:lang w:eastAsia="en-US"/>
-              </w:rPr>
-              <w:t xml:space="preserve">ID of stage </w:t>
-            </w:r>
-            <w:r>
-              <w:rPr>
-                <w:rFonts w:eastAsia="Times New Roman" w:cs="Arial"/>
-                <w:szCs w:val="20"/>
-                <w:lang w:eastAsia="en-US"/>
-              </w:rPr>
-              <w:t>that task belong to</w:t>
+            <w:tcBorders>
+              <w:top w:val="nil"/>
+              <w:left w:val="single" w:sz="4" w:space="0" w:color="auto"/>
+              <w:bottom w:val="single" w:sz="4" w:space="0" w:color="auto"/>
+              <w:right w:val="single" w:sz="4" w:space="0" w:color="auto"/>
+            </w:tcBorders>
+            <w:vAlign w:val="bottom"/>
+          </w:tcPr>
+          <w:p>
+            <w:pPr>
+              <w:spacing w:line="240" w:lineRule="auto"/>
+              <w:rPr>
+                <w:rFonts w:eastAsia="Times New Roman" w:cs="Arial"/>
+                <w:szCs w:val="20"/>
+                <w:lang w:eastAsia="en-US"/>
+              </w:rPr>
+            </w:pPr>
+            <w:r>
+              <w:rPr>
+                <w:rFonts w:eastAsia="Times New Roman" w:cs="Arial"/>
+                <w:szCs w:val="20"/>
+                <w:lang w:eastAsia="en-US"/>
+              </w:rPr>
+              <w:t>ID of stage that task belong to</w:t>
             </w:r>
           </w:p>
         </w:tc>
         <w:tc>
           <w:tcPr>
             <w:tcW w:w="4302" w:type="dxa"/>
-            <w:gridSpan w:val="2"/>
             <w:vAlign w:val="bottom"/>
           </w:tcPr>
           <w:p>
@@ -1771,7 +1974,6 @@
         <w:tc>
           <w:tcPr>
             <w:tcW w:w="3813" w:type="dxa"/>
-            <w:gridSpan w:val="2"/>
             <w:vAlign w:val="bottom"/>
           </w:tcPr>
           <w:p>
@@ -1788,7 +1990,6 @@
         <w:tc>
           <w:tcPr>
             <w:tcW w:w="3794" w:type="dxa"/>
-            <w:gridSpan w:val="2"/>
             <w:vAlign w:val="bottom"/>
           </w:tcPr>
           <w:p>
@@ -1868,7 +2069,7 @@
                 <w:szCs w:val="20"/>
                 <w:lang w:eastAsia="en-US"/>
               </w:rPr>
-              <w:t>6</w:t>
+              <w:t>7</w:t>
             </w:r>
           </w:p>
         </w:tc>
@@ -1932,14 +2133,13 @@
                 <w:szCs w:val="20"/>
                 <w:lang w:eastAsia="en-US"/>
               </w:rPr>
-              <w:t>INTEGER</w:t>
+              <w:t>NUMBER</w:t>
             </w:r>
           </w:p>
         </w:tc>
         <w:tc>
           <w:tcPr>
             <w:tcW w:w="1121" w:type="dxa"/>
-            <w:gridSpan w:val="2"/>
             <w:tcBorders>
               <w:top w:val="nil"/>
               <w:left w:val="nil"/>
@@ -2040,24 +2240,24 @@
         <w:tc>
           <w:tcPr>
             <w:tcW w:w="3003" w:type="dxa"/>
-            <w:gridSpan w:val="2"/>
-            <w:tcBorders>
-              <w:top w:val="nil"/>
-              <w:left w:val="single" w:sz="4" w:space="0" w:color="auto"/>
-              <w:bottom w:val="single" w:sz="4" w:space="0" w:color="auto"/>
-              <w:right w:val="single" w:sz="4" w:space="0" w:color="auto"/>
-            </w:tcBorders>
-            <w:vAlign w:val="bottom"/>
-          </w:tcPr>
-          <w:p>
-            <w:pPr>
-              <w:spacing w:line="240" w:lineRule="auto"/>
-              <w:rPr>
-                <w:rFonts w:eastAsia="Times New Roman" w:cs="Arial"/>
-                <w:szCs w:val="20"/>
-                <w:lang w:eastAsia="en-US"/>
-              </w:rPr>
-            </w:pPr>
+            <w:tcBorders>
+              <w:top w:val="nil"/>
+              <w:left w:val="single" w:sz="4" w:space="0" w:color="auto"/>
+              <w:bottom w:val="single" w:sz="4" w:space="0" w:color="auto"/>
+              <w:right w:val="single" w:sz="4" w:space="0" w:color="auto"/>
+            </w:tcBorders>
+            <w:vAlign w:val="bottom"/>
+          </w:tcPr>
+          <w:p>
+            <w:pPr>
+              <w:spacing w:line="240" w:lineRule="auto"/>
+              <w:rPr>
+                <w:rFonts w:eastAsia="Times New Roman" w:cs="Arial"/>
+                <w:szCs w:val="20"/>
+                <w:lang w:eastAsia="en-US"/>
+              </w:rPr>
+            </w:pPr>
+            <w:proofErr w:type="gramStart"/>
             <w:r>
               <w:rPr>
                 <w:rFonts w:eastAsia="Times New Roman" w:cs="Arial"/>
@@ -2066,12 +2266,12 @@
               </w:rPr>
               <w:t>Product of task (LOC, page…)</w:t>
             </w:r>
+            <w:proofErr w:type="gramEnd"/>
           </w:p>
         </w:tc>
         <w:tc>
           <w:tcPr>
             <w:tcW w:w="4302" w:type="dxa"/>
-            <w:gridSpan w:val="2"/>
             <w:vAlign w:val="bottom"/>
           </w:tcPr>
           <w:p>
@@ -2089,7 +2289,6 @@
         <w:tc>
           <w:tcPr>
             <w:tcW w:w="3813" w:type="dxa"/>
-            <w:gridSpan w:val="2"/>
             <w:vAlign w:val="bottom"/>
           </w:tcPr>
           <w:p>
@@ -2106,7 +2305,6 @@
         <w:tc>
           <w:tcPr>
             <w:tcW w:w="3794" w:type="dxa"/>
-            <w:gridSpan w:val="2"/>
             <w:vAlign w:val="bottom"/>
           </w:tcPr>
           <w:p>
@@ -2186,7 +2384,7 @@
                 <w:szCs w:val="20"/>
                 <w:lang w:eastAsia="en-US"/>
               </w:rPr>
-              <w:t>7</w:t>
+              <w:t>8</w:t>
             </w:r>
           </w:p>
         </w:tc>
@@ -2212,6 +2410,7 @@
                 <w:lang w:eastAsia="en-US"/>
               </w:rPr>
             </w:pPr>
+            <w:proofErr w:type="spellStart"/>
             <w:r>
               <w:rPr>
                 <w:rFonts w:eastAsia="Times New Roman" w:cs="Arial"/>
@@ -2220,6 +2419,7 @@
               </w:rPr>
               <w:t>ProductSize</w:t>
             </w:r>
+            <w:proofErr w:type="spellEnd"/>
           </w:p>
         </w:tc>
         <w:tc>
@@ -2250,14 +2450,13 @@
                 <w:szCs w:val="20"/>
                 <w:lang w:eastAsia="en-US"/>
               </w:rPr>
-              <w:t>INTEGER</w:t>
+              <w:t>NUMBER</w:t>
             </w:r>
           </w:p>
         </w:tc>
         <w:tc>
           <w:tcPr>
             <w:tcW w:w="1121" w:type="dxa"/>
-            <w:gridSpan w:val="2"/>
             <w:tcBorders>
               <w:top w:val="nil"/>
               <w:left w:val="nil"/>
@@ -2358,7 +2557,6 @@
         <w:tc>
           <w:tcPr>
             <w:tcW w:w="3003" w:type="dxa"/>
-            <w:gridSpan w:val="2"/>
             <w:tcBorders>
               <w:top w:val="nil"/>
               <w:left w:val="single" w:sz="4" w:space="0" w:color="auto"/>
@@ -2389,7 +2587,6 @@
         <w:tc>
           <w:tcPr>
             <w:tcW w:w="4302" w:type="dxa"/>
-            <w:gridSpan w:val="2"/>
             <w:vAlign w:val="bottom"/>
           </w:tcPr>
           <w:p>
@@ -2407,7 +2604,6 @@
         <w:tc>
           <w:tcPr>
             <w:tcW w:w="3813" w:type="dxa"/>
-            <w:gridSpan w:val="2"/>
             <w:vAlign w:val="bottom"/>
           </w:tcPr>
           <w:p>
@@ -2424,7 +2620,6 @@
         <w:tc>
           <w:tcPr>
             <w:tcW w:w="3794" w:type="dxa"/>
-            <w:gridSpan w:val="2"/>
             <w:vAlign w:val="bottom"/>
           </w:tcPr>
           <w:p>
@@ -2504,7 +2699,7 @@
                 <w:szCs w:val="20"/>
                 <w:lang w:eastAsia="en-US"/>
               </w:rPr>
-              <w:t>8</w:t>
+              <w:t>9</w:t>
             </w:r>
           </w:p>
         </w:tc>
@@ -2530,6 +2725,7 @@
                 <w:lang w:eastAsia="en-US"/>
               </w:rPr>
             </w:pPr>
+            <w:proofErr w:type="spellStart"/>
             <w:r>
               <w:rPr>
                 <w:rFonts w:eastAsia="Times New Roman" w:cs="Arial"/>
@@ -2538,6 +2734,7 @@
               </w:rPr>
               <w:t>CompletenessStatus</w:t>
             </w:r>
+            <w:proofErr w:type="spellEnd"/>
           </w:p>
         </w:tc>
         <w:tc>
@@ -2568,14 +2765,13 @@
                 <w:szCs w:val="20"/>
                 <w:lang w:eastAsia="en-US"/>
               </w:rPr>
-              <w:t>INTEGER</w:t>
+              <w:t>NUMBER</w:t>
             </w:r>
           </w:p>
         </w:tc>
         <w:tc>
           <w:tcPr>
             <w:tcW w:w="1121" w:type="dxa"/>
-            <w:gridSpan w:val="2"/>
             <w:tcBorders>
               <w:top w:val="nil"/>
               <w:left w:val="nil"/>
@@ -2676,46 +2872,36 @@
         <w:tc>
           <w:tcPr>
             <w:tcW w:w="3003" w:type="dxa"/>
-            <w:gridSpan w:val="2"/>
-            <w:tcBorders>
-              <w:top w:val="nil"/>
-              <w:left w:val="single" w:sz="4" w:space="0" w:color="auto"/>
-              <w:bottom w:val="single" w:sz="4" w:space="0" w:color="auto"/>
-              <w:right w:val="single" w:sz="4" w:space="0" w:color="auto"/>
-            </w:tcBorders>
-            <w:vAlign w:val="bottom"/>
-          </w:tcPr>
-          <w:p>
-            <w:pPr>
-              <w:spacing w:line="240" w:lineRule="auto"/>
-              <w:rPr>
-                <w:rFonts w:eastAsia="Times New Roman" w:cs="Arial"/>
-                <w:szCs w:val="20"/>
-                <w:lang w:eastAsia="en-US"/>
-              </w:rPr>
-            </w:pPr>
-            <w:r>
-              <w:rPr>
-                <w:rFonts w:eastAsia="Times New Roman" w:cs="Arial"/>
-                <w:szCs w:val="20"/>
-                <w:lang w:eastAsia="en-US"/>
-              </w:rPr>
-              <w:t>Number of complete</w:t>
-            </w:r>
-            <w:r>
-              <w:rPr>
-                <w:rFonts w:eastAsia="Times New Roman" w:cs="Arial"/>
-                <w:szCs w:val="20"/>
-                <w:lang w:eastAsia="en-US"/>
-              </w:rPr>
-              <w:t>d products</w:t>
+            <w:tcBorders>
+              <w:top w:val="nil"/>
+              <w:left w:val="single" w:sz="4" w:space="0" w:color="auto"/>
+              <w:bottom w:val="single" w:sz="4" w:space="0" w:color="auto"/>
+              <w:right w:val="single" w:sz="4" w:space="0" w:color="auto"/>
+            </w:tcBorders>
+            <w:vAlign w:val="bottom"/>
+          </w:tcPr>
+          <w:p>
+            <w:pPr>
+              <w:spacing w:line="240" w:lineRule="auto"/>
+              <w:rPr>
+                <w:rFonts w:eastAsia="Times New Roman" w:cs="Arial"/>
+                <w:szCs w:val="20"/>
+                <w:lang w:eastAsia="en-US"/>
+              </w:rPr>
+            </w:pPr>
+            <w:r>
+              <w:rPr>
+                <w:rFonts w:eastAsia="Times New Roman" w:cs="Arial"/>
+                <w:szCs w:val="20"/>
+                <w:lang w:eastAsia="en-US"/>
+              </w:rPr>
+              <w:t>Number of completed products</w:t>
             </w:r>
           </w:p>
         </w:tc>
         <w:tc>
           <w:tcPr>
             <w:tcW w:w="4302" w:type="dxa"/>
-            <w:gridSpan w:val="2"/>
             <w:vAlign w:val="bottom"/>
           </w:tcPr>
           <w:p>
@@ -2733,7 +2919,6 @@
         <w:tc>
           <w:tcPr>
             <w:tcW w:w="3813" w:type="dxa"/>
-            <w:gridSpan w:val="2"/>
             <w:vAlign w:val="bottom"/>
           </w:tcPr>
           <w:p>
@@ -2750,7 +2935,6 @@
         <w:tc>
           <w:tcPr>
             <w:tcW w:w="3794" w:type="dxa"/>
-            <w:gridSpan w:val="2"/>
             <w:vAlign w:val="bottom"/>
           </w:tcPr>
           <w:p>
@@ -2830,7 +3014,7 @@
                 <w:szCs w:val="20"/>
                 <w:lang w:eastAsia="en-US"/>
               </w:rPr>
-              <w:t>9</w:t>
+              <w:t>10</w:t>
             </w:r>
           </w:p>
         </w:tc>
@@ -2856,6 +3040,7 @@
                 <w:lang w:eastAsia="en-US"/>
               </w:rPr>
             </w:pPr>
+            <w:proofErr w:type="spellStart"/>
             <w:r>
               <w:rPr>
                 <w:rFonts w:eastAsia="Times New Roman" w:cs="Arial"/>
@@ -2864,6 +3049,7 @@
               </w:rPr>
               <w:t>StartDate</w:t>
             </w:r>
+            <w:proofErr w:type="spellEnd"/>
           </w:p>
         </w:tc>
         <w:tc>
@@ -2896,7 +3082,7 @@
                 <w:szCs w:val="20"/>
                 <w:lang w:eastAsia="en-US"/>
               </w:rPr>
-              <w:t>DATETIME</w:t>
+              <w:t>DATE</w:t>
             </w:r>
             <w:bookmarkEnd w:id="0"/>
             <w:bookmarkEnd w:id="1"/>
@@ -2905,7 +3091,6 @@
         <w:tc>
           <w:tcPr>
             <w:tcW w:w="1121" w:type="dxa"/>
-            <w:gridSpan w:val="2"/>
             <w:tcBorders>
               <w:top w:val="nil"/>
               <w:left w:val="nil"/>
@@ -3006,7 +3191,6 @@
         <w:tc>
           <w:tcPr>
             <w:tcW w:w="3003" w:type="dxa"/>
-            <w:gridSpan w:val="2"/>
             <w:tcBorders>
               <w:top w:val="nil"/>
               <w:left w:val="single" w:sz="4" w:space="0" w:color="auto"/>
@@ -3037,7 +3221,6 @@
         <w:tc>
           <w:tcPr>
             <w:tcW w:w="4302" w:type="dxa"/>
-            <w:gridSpan w:val="2"/>
             <w:vAlign w:val="bottom"/>
           </w:tcPr>
           <w:p>
@@ -3055,7 +3238,6 @@
         <w:tc>
           <w:tcPr>
             <w:tcW w:w="3813" w:type="dxa"/>
-            <w:gridSpan w:val="2"/>
             <w:vAlign w:val="bottom"/>
           </w:tcPr>
           <w:p>
@@ -3072,7 +3254,6 @@
         <w:tc>
           <w:tcPr>
             <w:tcW w:w="3794" w:type="dxa"/>
-            <w:gridSpan w:val="2"/>
             <w:vAlign w:val="bottom"/>
           </w:tcPr>
           <w:p>
@@ -3152,7 +3333,7 @@
                 <w:szCs w:val="20"/>
                 <w:lang w:eastAsia="en-US"/>
               </w:rPr>
-              <w:t>10</w:t>
+              <w:t>11</w:t>
             </w:r>
           </w:p>
         </w:tc>
@@ -3178,6 +3359,7 @@
                 <w:lang w:eastAsia="en-US"/>
               </w:rPr>
             </w:pPr>
+            <w:proofErr w:type="spellStart"/>
             <w:r>
               <w:rPr>
                 <w:rFonts w:eastAsia="Times New Roman" w:cs="Arial"/>
@@ -3186,6 +3368,7 @@
               </w:rPr>
               <w:t>PlannedEndDate</w:t>
             </w:r>
+            <w:proofErr w:type="spellEnd"/>
           </w:p>
         </w:tc>
         <w:tc>
@@ -3216,14 +3399,13 @@
                 <w:szCs w:val="20"/>
                 <w:lang w:eastAsia="en-US"/>
               </w:rPr>
-              <w:t>DATETIME</w:t>
+              <w:t>DATE</w:t>
             </w:r>
           </w:p>
         </w:tc>
         <w:tc>
           <w:tcPr>
             <w:tcW w:w="1121" w:type="dxa"/>
-            <w:gridSpan w:val="2"/>
             <w:tcBorders>
               <w:top w:val="nil"/>
               <w:left w:val="nil"/>
@@ -3324,7 +3506,6 @@
         <w:tc>
           <w:tcPr>
             <w:tcW w:w="3003" w:type="dxa"/>
-            <w:gridSpan w:val="2"/>
             <w:tcBorders>
               <w:top w:val="nil"/>
               <w:left w:val="single" w:sz="4" w:space="0" w:color="auto"/>
@@ -3355,7 +3536,6 @@
         <w:tc>
           <w:tcPr>
             <w:tcW w:w="4302" w:type="dxa"/>
-            <w:gridSpan w:val="2"/>
             <w:vAlign w:val="bottom"/>
           </w:tcPr>
           <w:p>
@@ -3373,7 +3553,6 @@
         <w:tc>
           <w:tcPr>
             <w:tcW w:w="3813" w:type="dxa"/>
-            <w:gridSpan w:val="2"/>
             <w:vAlign w:val="bottom"/>
           </w:tcPr>
           <w:p>
@@ -3390,7 +3569,6 @@
         <w:tc>
           <w:tcPr>
             <w:tcW w:w="3794" w:type="dxa"/>
-            <w:gridSpan w:val="2"/>
             <w:vAlign w:val="bottom"/>
           </w:tcPr>
           <w:p>
@@ -3470,7 +3648,7 @@
                 <w:szCs w:val="20"/>
                 <w:lang w:eastAsia="en-US"/>
               </w:rPr>
-              <w:t>11</w:t>
+              <w:t>12</w:t>
             </w:r>
           </w:p>
         </w:tc>
@@ -3496,6 +3674,7 @@
                 <w:lang w:eastAsia="en-US"/>
               </w:rPr>
             </w:pPr>
+            <w:proofErr w:type="spellStart"/>
             <w:r>
               <w:rPr>
                 <w:rFonts w:eastAsia="Times New Roman" w:cs="Arial"/>
@@ -3504,6 +3683,7 @@
               </w:rPr>
               <w:t>EndDate</w:t>
             </w:r>
+            <w:proofErr w:type="spellEnd"/>
           </w:p>
         </w:tc>
         <w:tc>
@@ -3534,14 +3714,13 @@
                 <w:szCs w:val="20"/>
                 <w:lang w:eastAsia="en-US"/>
               </w:rPr>
-              <w:t>DATETIME</w:t>
+              <w:t>DATE</w:t>
             </w:r>
           </w:p>
         </w:tc>
         <w:tc>
           <w:tcPr>
             <w:tcW w:w="1121" w:type="dxa"/>
-            <w:gridSpan w:val="2"/>
             <w:tcBorders>
               <w:top w:val="nil"/>
               <w:left w:val="nil"/>
@@ -3642,7 +3821,6 @@
         <w:tc>
           <w:tcPr>
             <w:tcW w:w="3003" w:type="dxa"/>
-            <w:gridSpan w:val="2"/>
             <w:tcBorders>
               <w:top w:val="nil"/>
               <w:left w:val="single" w:sz="4" w:space="0" w:color="auto"/>
@@ -3673,7 +3851,6 @@
         <w:tc>
           <w:tcPr>
             <w:tcW w:w="4302" w:type="dxa"/>
-            <w:gridSpan w:val="2"/>
             <w:vAlign w:val="bottom"/>
           </w:tcPr>
           <w:p>
@@ -3691,7 +3868,6 @@
         <w:tc>
           <w:tcPr>
             <w:tcW w:w="3813" w:type="dxa"/>
-            <w:gridSpan w:val="2"/>
             <w:vAlign w:val="bottom"/>
           </w:tcPr>
           <w:p>
@@ -3708,7 +3884,6 @@
         <w:tc>
           <w:tcPr>
             <w:tcW w:w="3794" w:type="dxa"/>
-            <w:gridSpan w:val="2"/>
             <w:vAlign w:val="bottom"/>
           </w:tcPr>
           <w:p>
@@ -3788,7 +3963,7 @@
                 <w:szCs w:val="20"/>
                 <w:lang w:eastAsia="en-US"/>
               </w:rPr>
-              <w:t>12</w:t>
+              <w:t>13</w:t>
             </w:r>
           </w:p>
         </w:tc>
@@ -3814,6 +3989,7 @@
                 <w:lang w:eastAsia="en-US"/>
               </w:rPr>
             </w:pPr>
+            <w:proofErr w:type="spellStart"/>
             <w:r>
               <w:rPr>
                 <w:rFonts w:eastAsia="Times New Roman" w:cs="Arial"/>
@@ -3822,6 +3998,7 @@
               </w:rPr>
               <w:t>PlannedEffort</w:t>
             </w:r>
+            <w:proofErr w:type="spellEnd"/>
           </w:p>
         </w:tc>
         <w:tc>
@@ -3852,14 +4029,13 @@
                 <w:szCs w:val="20"/>
                 <w:lang w:eastAsia="en-US"/>
               </w:rPr>
-              <w:t>INTEGER</w:t>
+              <w:t>NUMBER</w:t>
             </w:r>
           </w:p>
         </w:tc>
         <w:tc>
           <w:tcPr>
             <w:tcW w:w="1121" w:type="dxa"/>
-            <w:gridSpan w:val="2"/>
             <w:tcBorders>
               <w:top w:val="nil"/>
               <w:left w:val="nil"/>
@@ -3960,7 +4136,6 @@
         <w:tc>
           <w:tcPr>
             <w:tcW w:w="3003" w:type="dxa"/>
-            <w:gridSpan w:val="2"/>
             <w:tcBorders>
               <w:top w:val="nil"/>
               <w:left w:val="single" w:sz="4" w:space="0" w:color="auto"/>
@@ -3991,7 +4166,6 @@
         <w:tc>
           <w:tcPr>
             <w:tcW w:w="4302" w:type="dxa"/>
-            <w:gridSpan w:val="2"/>
             <w:vAlign w:val="bottom"/>
           </w:tcPr>
           <w:p>
@@ -4009,7 +4183,6 @@
         <w:tc>
           <w:tcPr>
             <w:tcW w:w="3813" w:type="dxa"/>
-            <w:gridSpan w:val="2"/>
             <w:vAlign w:val="bottom"/>
           </w:tcPr>
           <w:p>
@@ -4026,7 +4199,6 @@
         <w:tc>
           <w:tcPr>
             <w:tcW w:w="3794" w:type="dxa"/>
-            <w:gridSpan w:val="2"/>
             <w:vAlign w:val="bottom"/>
           </w:tcPr>
           <w:p>
@@ -4106,7 +4278,7 @@
                 <w:szCs w:val="20"/>
                 <w:lang w:eastAsia="en-US"/>
               </w:rPr>
-              <w:t>13</w:t>
+              <w:t>14</w:t>
             </w:r>
           </w:p>
         </w:tc>
@@ -4132,6 +4304,7 @@
                 <w:lang w:eastAsia="en-US"/>
               </w:rPr>
             </w:pPr>
+            <w:proofErr w:type="spellStart"/>
             <w:r>
               <w:rPr>
                 <w:rFonts w:eastAsia="Times New Roman" w:cs="Arial"/>
@@ -4140,6 +4313,7 @@
               </w:rPr>
               <w:t>ActualEffort</w:t>
             </w:r>
+            <w:proofErr w:type="spellEnd"/>
           </w:p>
         </w:tc>
         <w:tc>
@@ -4170,14 +4344,13 @@
                 <w:szCs w:val="20"/>
                 <w:lang w:eastAsia="en-US"/>
               </w:rPr>
-              <w:t>INTEGER</w:t>
+              <w:t>NUMBER</w:t>
             </w:r>
           </w:p>
         </w:tc>
         <w:tc>
           <w:tcPr>
             <w:tcW w:w="1121" w:type="dxa"/>
-            <w:gridSpan w:val="2"/>
             <w:tcBorders>
               <w:top w:val="nil"/>
               <w:left w:val="nil"/>
@@ -4278,7 +4451,6 @@
         <w:tc>
           <w:tcPr>
             <w:tcW w:w="3003" w:type="dxa"/>
-            <w:gridSpan w:val="2"/>
             <w:tcBorders>
               <w:top w:val="nil"/>
               <w:left w:val="single" w:sz="4" w:space="0" w:color="auto"/>
@@ -4309,7 +4481,6 @@
         <w:tc>
           <w:tcPr>
             <w:tcW w:w="4302" w:type="dxa"/>
-            <w:gridSpan w:val="2"/>
             <w:vAlign w:val="bottom"/>
           </w:tcPr>
           <w:p>
@@ -4327,7 +4498,6 @@
         <w:tc>
           <w:tcPr>
             <w:tcW w:w="3813" w:type="dxa"/>
-            <w:gridSpan w:val="2"/>
             <w:vAlign w:val="bottom"/>
           </w:tcPr>
           <w:p>
@@ -4344,7 +4514,6 @@
         <w:tc>
           <w:tcPr>
             <w:tcW w:w="3794" w:type="dxa"/>
-            <w:gridSpan w:val="2"/>
             <w:vAlign w:val="bottom"/>
           </w:tcPr>
           <w:p>
@@ -4424,7 +4593,7 @@
                 <w:szCs w:val="20"/>
                 <w:lang w:eastAsia="en-US"/>
               </w:rPr>
-              <w:t>14</w:t>
+              <w:t>15</w:t>
             </w:r>
           </w:p>
         </w:tc>
@@ -4495,32 +4664,31 @@
         <w:tc>
           <w:tcPr>
             <w:tcW w:w="1121" w:type="dxa"/>
-            <w:gridSpan w:val="2"/>
-            <w:tcBorders>
-              <w:top w:val="nil"/>
-              <w:left w:val="nil"/>
-              <w:bottom w:val="single" w:sz="4" w:space="0" w:color="auto"/>
-              <w:right w:val="single" w:sz="4" w:space="0" w:color="auto"/>
-            </w:tcBorders>
-            <w:shd w:val="clear" w:color="auto" w:fill="auto"/>
-            <w:vAlign w:val="bottom"/>
-          </w:tcPr>
-          <w:p>
-            <w:pPr>
-              <w:spacing w:line="240" w:lineRule="auto"/>
-              <w:rPr>
-                <w:rFonts w:eastAsia="Times New Roman" w:cs="Arial"/>
-                <w:szCs w:val="20"/>
-                <w:lang w:eastAsia="en-US"/>
-              </w:rPr>
-            </w:pPr>
-            <w:r>
-              <w:rPr>
-                <w:rFonts w:eastAsia="Times New Roman" w:cs="Arial"/>
-                <w:szCs w:val="20"/>
-                <w:lang w:eastAsia="en-US"/>
-              </w:rPr>
-              <w:t>200</w:t>
+            <w:tcBorders>
+              <w:top w:val="nil"/>
+              <w:left w:val="nil"/>
+              <w:bottom w:val="single" w:sz="4" w:space="0" w:color="auto"/>
+              <w:right w:val="single" w:sz="4" w:space="0" w:color="auto"/>
+            </w:tcBorders>
+            <w:shd w:val="clear" w:color="auto" w:fill="auto"/>
+            <w:vAlign w:val="bottom"/>
+          </w:tcPr>
+          <w:p>
+            <w:pPr>
+              <w:spacing w:line="240" w:lineRule="auto"/>
+              <w:rPr>
+                <w:rFonts w:eastAsia="Times New Roman" w:cs="Arial"/>
+                <w:szCs w:val="20"/>
+                <w:lang w:eastAsia="en-US"/>
+              </w:rPr>
+            </w:pPr>
+            <w:r>
+              <w:rPr>
+                <w:rFonts w:eastAsia="Times New Roman" w:cs="Arial"/>
+                <w:szCs w:val="20"/>
+                <w:lang w:eastAsia="en-US"/>
+              </w:rPr>
+              <w:t>1000</w:t>
             </w:r>
           </w:p>
         </w:tc>
@@ -4604,7 +4772,6 @@
         <w:tc>
           <w:tcPr>
             <w:tcW w:w="3003" w:type="dxa"/>
-            <w:gridSpan w:val="2"/>
             <w:tcBorders>
               <w:top w:val="nil"/>
               <w:left w:val="single" w:sz="4" w:space="0" w:color="auto"/>
@@ -4635,7 +4802,6 @@
         <w:tc>
           <w:tcPr>
             <w:tcW w:w="4302" w:type="dxa"/>
-            <w:gridSpan w:val="2"/>
             <w:vAlign w:val="bottom"/>
           </w:tcPr>
           <w:p>
@@ -4653,7 +4819,6 @@
         <w:tc>
           <w:tcPr>
             <w:tcW w:w="3813" w:type="dxa"/>
-            <w:gridSpan w:val="2"/>
             <w:vAlign w:val="bottom"/>
           </w:tcPr>
           <w:p>
@@ -4670,7 +4835,6 @@
         <w:tc>
           <w:tcPr>
             <w:tcW w:w="3794" w:type="dxa"/>
-            <w:gridSpan w:val="2"/>
             <w:vAlign w:val="bottom"/>
           </w:tcPr>
           <w:p>
@@ -4750,7 +4914,7 @@
                 <w:szCs w:val="20"/>
                 <w:lang w:eastAsia="en-US"/>
               </w:rPr>
-              <w:t>15</w:t>
+              <w:t>16</w:t>
             </w:r>
           </w:p>
         </w:tc>
@@ -4776,6 +4940,7 @@
                 <w:lang w:eastAsia="en-US"/>
               </w:rPr>
             </w:pPr>
+            <w:proofErr w:type="spellStart"/>
             <w:r>
               <w:rPr>
                 <w:rFonts w:eastAsia="Times New Roman" w:cs="Arial"/>
@@ -4784,6 +4949,7 @@
               </w:rPr>
               <w:t>ProjectID</w:t>
             </w:r>
+            <w:proofErr w:type="spellEnd"/>
           </w:p>
         </w:tc>
         <w:tc>
@@ -4814,40 +4980,31 @@
                 <w:szCs w:val="20"/>
                 <w:lang w:eastAsia="en-US"/>
               </w:rPr>
-              <w:t>CHAR</w:t>
+              <w:t>NUMBER</w:t>
             </w:r>
           </w:p>
         </w:tc>
         <w:tc>
           <w:tcPr>
             <w:tcW w:w="1121" w:type="dxa"/>
-            <w:gridSpan w:val="2"/>
-            <w:tcBorders>
-              <w:top w:val="nil"/>
-              <w:left w:val="nil"/>
-              <w:bottom w:val="single" w:sz="4" w:space="0" w:color="auto"/>
-              <w:right w:val="single" w:sz="4" w:space="0" w:color="auto"/>
-            </w:tcBorders>
-            <w:shd w:val="clear" w:color="auto" w:fill="auto"/>
-            <w:vAlign w:val="bottom"/>
-          </w:tcPr>
-          <w:p>
-            <w:pPr>
-              <w:spacing w:line="240" w:lineRule="auto"/>
-              <w:rPr>
-                <w:rFonts w:eastAsia="Times New Roman" w:cs="Arial"/>
-                <w:szCs w:val="20"/>
-                <w:lang w:eastAsia="en-US"/>
-              </w:rPr>
-            </w:pPr>
-            <w:r>
-              <w:rPr>
-                <w:rFonts w:eastAsia="Times New Roman" w:cs="Arial"/>
-                <w:szCs w:val="20"/>
-                <w:lang w:eastAsia="en-US"/>
-              </w:rPr>
-              <w:t>10</w:t>
-            </w:r>
+            <w:tcBorders>
+              <w:top w:val="nil"/>
+              <w:left w:val="nil"/>
+              <w:bottom w:val="single" w:sz="4" w:space="0" w:color="auto"/>
+              <w:right w:val="single" w:sz="4" w:space="0" w:color="auto"/>
+            </w:tcBorders>
+            <w:shd w:val="clear" w:color="auto" w:fill="auto"/>
+            <w:vAlign w:val="bottom"/>
+          </w:tcPr>
+          <w:p>
+            <w:pPr>
+              <w:spacing w:line="240" w:lineRule="auto"/>
+              <w:rPr>
+                <w:rFonts w:eastAsia="Times New Roman" w:cs="Arial"/>
+                <w:szCs w:val="20"/>
+                <w:lang w:eastAsia="en-US"/>
+              </w:rPr>
+            </w:pPr>
           </w:p>
         </w:tc>
         <w:tc>
@@ -4930,7 +5087,6 @@
         <w:tc>
           <w:tcPr>
             <w:tcW w:w="3003" w:type="dxa"/>
-            <w:gridSpan w:val="2"/>
             <w:tcBorders>
               <w:top w:val="nil"/>
               <w:left w:val="single" w:sz="4" w:space="0" w:color="auto"/>
@@ -4961,7 +5117,6 @@
         <w:tc>
           <w:tcPr>
             <w:tcW w:w="4302" w:type="dxa"/>
-            <w:gridSpan w:val="2"/>
             <w:vAlign w:val="bottom"/>
           </w:tcPr>
           <w:p>
@@ -4979,7 +5134,6 @@
         <w:tc>
           <w:tcPr>
             <w:tcW w:w="3813" w:type="dxa"/>
-            <w:gridSpan w:val="2"/>
             <w:vAlign w:val="bottom"/>
           </w:tcPr>
           <w:p>
@@ -4996,7 +5150,6 @@
         <w:tc>
           <w:tcPr>
             <w:tcW w:w="3794" w:type="dxa"/>
-            <w:gridSpan w:val="2"/>
             <w:vAlign w:val="bottom"/>
           </w:tcPr>
           <w:p>
@@ -5076,7 +5229,7 @@
                 <w:szCs w:val="20"/>
                 <w:lang w:eastAsia="en-US"/>
               </w:rPr>
-              <w:t>16</w:t>
+              <w:t>17</w:t>
             </w:r>
           </w:p>
         </w:tc>
@@ -5140,32 +5293,39 @@
                 <w:szCs w:val="20"/>
                 <w:lang w:eastAsia="en-US"/>
               </w:rPr>
-              <w:t>BOOLEAN</w:t>
+              <w:t>NUMBER</w:t>
             </w:r>
           </w:p>
         </w:tc>
         <w:tc>
           <w:tcPr>
             <w:tcW w:w="1121" w:type="dxa"/>
-            <w:gridSpan w:val="2"/>
-            <w:tcBorders>
-              <w:top w:val="nil"/>
-              <w:left w:val="nil"/>
-              <w:bottom w:val="single" w:sz="4" w:space="0" w:color="auto"/>
-              <w:right w:val="single" w:sz="4" w:space="0" w:color="auto"/>
-            </w:tcBorders>
-            <w:shd w:val="clear" w:color="auto" w:fill="auto"/>
-            <w:vAlign w:val="bottom"/>
-          </w:tcPr>
-          <w:p>
-            <w:pPr>
-              <w:spacing w:line="240" w:lineRule="auto"/>
-              <w:rPr>
-                <w:rFonts w:eastAsia="Times New Roman" w:cs="Arial"/>
-                <w:szCs w:val="20"/>
-                <w:lang w:eastAsia="en-US"/>
-              </w:rPr>
-            </w:pPr>
+            <w:tcBorders>
+              <w:top w:val="nil"/>
+              <w:left w:val="nil"/>
+              <w:bottom w:val="single" w:sz="4" w:space="0" w:color="auto"/>
+              <w:right w:val="single" w:sz="4" w:space="0" w:color="auto"/>
+            </w:tcBorders>
+            <w:shd w:val="clear" w:color="auto" w:fill="auto"/>
+            <w:vAlign w:val="bottom"/>
+          </w:tcPr>
+          <w:p>
+            <w:pPr>
+              <w:spacing w:line="240" w:lineRule="auto"/>
+              <w:rPr>
+                <w:rFonts w:eastAsia="Times New Roman" w:cs="Arial"/>
+                <w:szCs w:val="20"/>
+                <w:lang w:eastAsia="en-US"/>
+              </w:rPr>
+            </w:pPr>
+            <w:r>
+              <w:rPr>
+                <w:rFonts w:eastAsia="Times New Roman" w:cs="Arial"/>
+                <w:szCs w:val="20"/>
+                <w:lang w:eastAsia="en-US"/>
+              </w:rPr>
+              <w:t>1</w:t>
+            </w:r>
           </w:p>
         </w:tc>
         <w:tc>
@@ -5240,7 +5400,6 @@
         <w:tc>
           <w:tcPr>
             <w:tcW w:w="3003" w:type="dxa"/>
-            <w:gridSpan w:val="2"/>
             <w:tcBorders>
               <w:top w:val="nil"/>
               <w:left w:val="single" w:sz="4" w:space="0" w:color="auto"/>
@@ -5271,7 +5430,6 @@
         <w:tc>
           <w:tcPr>
             <w:tcW w:w="4302" w:type="dxa"/>
-            <w:gridSpan w:val="2"/>
             <w:vAlign w:val="bottom"/>
           </w:tcPr>
           <w:p>
@@ -5289,7 +5447,6 @@
         <w:tc>
           <w:tcPr>
             <w:tcW w:w="3813" w:type="dxa"/>
-            <w:gridSpan w:val="2"/>
             <w:vAlign w:val="bottom"/>
           </w:tcPr>
           <w:p>
@@ -5306,7 +5463,6 @@
         <w:tc>
           <w:tcPr>
             <w:tcW w:w="3794" w:type="dxa"/>
-            <w:gridSpan w:val="2"/>
             <w:vAlign w:val="bottom"/>
           </w:tcPr>
           <w:p>
@@ -5339,99 +5495,6 @@
         <w:tc>
           <w:tcPr>
             <w:tcW w:w="3790" w:type="dxa"/>
-            <w:vAlign w:val="bottom"/>
-          </w:tcPr>
-          <w:p>
-            <w:pPr>
-              <w:spacing w:line="240" w:lineRule="auto"/>
-              <w:rPr>
-                <w:rFonts w:eastAsia="Times New Roman" w:cs="Arial"/>
-                <w:szCs w:val="20"/>
-                <w:lang w:eastAsia="en-US"/>
-              </w:rPr>
-            </w:pPr>
-          </w:p>
-        </w:tc>
-      </w:tr>
-      <w:tr>
-        <w:trPr>
-          <w:gridAfter w:val="3"/>
-          <w:wAfter w:w="10424" w:type="dxa"/>
-          <w:trHeight w:val="255"/>
-        </w:trPr>
-        <w:tc>
-          <w:tcPr>
-            <w:tcW w:w="4163" w:type="dxa"/>
-            <w:gridSpan w:val="4"/>
-            <w:vAlign w:val="bottom"/>
-          </w:tcPr>
-          <w:p>
-            <w:pPr>
-              <w:spacing w:line="240" w:lineRule="auto"/>
-              <w:jc w:val="right"/>
-              <w:rPr>
-                <w:rFonts w:eastAsia="Times New Roman" w:cs="Arial"/>
-                <w:szCs w:val="20"/>
-                <w:lang w:eastAsia="en-US"/>
-              </w:rPr>
-            </w:pPr>
-          </w:p>
-        </w:tc>
-        <w:tc>
-          <w:tcPr>
-            <w:tcW w:w="3054" w:type="dxa"/>
-            <w:gridSpan w:val="5"/>
-            <w:vAlign w:val="bottom"/>
-          </w:tcPr>
-          <w:p>
-            <w:pPr>
-              <w:spacing w:line="240" w:lineRule="auto"/>
-              <w:rPr>
-                <w:rFonts w:eastAsia="Times New Roman" w:cs="Arial"/>
-                <w:szCs w:val="20"/>
-                <w:lang w:eastAsia="en-US"/>
-              </w:rPr>
-            </w:pPr>
-          </w:p>
-        </w:tc>
-        <w:tc>
-          <w:tcPr>
-            <w:tcW w:w="4308" w:type="dxa"/>
-            <w:gridSpan w:val="2"/>
-            <w:vAlign w:val="bottom"/>
-          </w:tcPr>
-          <w:p>
-            <w:pPr>
-              <w:spacing w:line="240" w:lineRule="auto"/>
-              <w:rPr>
-                <w:rFonts w:eastAsia="Times New Roman" w:cs="Arial"/>
-                <w:szCs w:val="20"/>
-                <w:lang w:eastAsia="en-US"/>
-              </w:rPr>
-            </w:pPr>
-          </w:p>
-        </w:tc>
-        <w:tc>
-          <w:tcPr>
-            <w:tcW w:w="3782" w:type="dxa"/>
-            <w:gridSpan w:val="2"/>
-            <w:vAlign w:val="bottom"/>
-          </w:tcPr>
-          <w:p>
-            <w:pPr>
-              <w:spacing w:line="240" w:lineRule="auto"/>
-              <w:rPr>
-                <w:rFonts w:eastAsia="Times New Roman" w:cs="Arial"/>
-                <w:szCs w:val="20"/>
-                <w:lang w:eastAsia="en-US"/>
-              </w:rPr>
-            </w:pPr>
-          </w:p>
-        </w:tc>
-        <w:tc>
-          <w:tcPr>
-            <w:tcW w:w="3790" w:type="dxa"/>
-            <w:gridSpan w:val="2"/>
             <w:vAlign w:val="bottom"/>
           </w:tcPr>
           <w:p>
@@ -5946,7 +6009,7 @@
 </file>
 
 <file path=customXml/itemProps1.xml><?xml version="1.0" encoding="utf-8"?>
-<ds:datastoreItem xmlns:ds="http://schemas.openxmlformats.org/officeDocument/2006/customXml" ds:itemID="{9B1CCCB3-0019-4608-97D0-1114F68FC1E9}">
+<ds:datastoreItem xmlns:ds="http://schemas.openxmlformats.org/officeDocument/2006/customXml" ds:itemID="{4807F77D-CC4D-4701-9988-DF6E3F07AADB}">
   <ds:schemaRefs>
     <ds:schemaRef ds:uri="http://schemas.openxmlformats.org/officeDocument/2006/bibliography"/>
   </ds:schemaRefs>

</xml_diff>